<commit_message>
Readmit full_folder as tests, update unit tests
</commit_message>
<xml_diff>
--- a/output/output.docx
+++ b/output/output.docx
@@ -37,114 +37,6 @@
         <w:gridCol w:w="4675"/>
         <w:gridCol w:w="4675"/>
       </w:tblGrid>
-      <w:tr>
-        <w:tc>
-          <w:tcPr>
-            <w:tcW w:w="4675" w:type="dxa"/>
-          </w:tcPr>
-          <w:p>
-            <w:r>
-              <w:t/>
-            </w:r>
-            <w:proofErr w:type="spellStart"/>
-            <w:proofErr w:type="gramStart"/>
-            <w:r>
-              <w:t/>
-            </w:r>
-            <w:proofErr w:type="spellEnd"/>
-            <w:r>
-              <w:t xml:space="preserve">Fluid Reasoning</w:t>
-            </w:r>
-            <w:proofErr w:type="spellStart"/>
-            <w:proofErr w:type="gramEnd"/>
-            <w:r>
-              <w:t/>
-            </w:r>
-            <w:proofErr w:type="spellEnd"/>
-            <w:r>
-              <w:t/>
-            </w:r>
-          </w:p>
-        </w:tc>
-        <w:tc>
-          <w:tcPr>
-            <w:tcW w:w="4675" w:type="dxa"/>
-          </w:tcPr>
-          <w:p>
-            <w:r>
-              <w:t xml:space="preserve">Today</w:t>
-            </w:r>
-            <w:r>
-              <w:t/>
-            </w:r>
-            <w:r>
-              <w:t/>
-            </w:r>
-            <w:proofErr w:type="spellStart"/>
-            <w:r>
-              <w:t/>
-            </w:r>
-            <w:proofErr w:type="spellEnd"/>
-            <w:r>
-              <w:t/>
-            </w:r>
-          </w:p>
-        </w:tc>
-      </w:tr>
-      <w:tr>
-        <w:tc>
-          <w:tcPr>
-            <w:tcW w:w="4675" w:type="dxa"/>
-          </w:tcPr>
-          <w:p>
-            <w:r>
-              <w:t/>
-            </w:r>
-            <w:proofErr w:type="spellStart"/>
-            <w:proofErr w:type="gramStart"/>
-            <w:r>
-              <w:t/>
-            </w:r>
-            <w:proofErr w:type="spellEnd"/>
-            <w:r>
-              <w:t xml:space="preserve">Reading Comprehension</w:t>
-            </w:r>
-            <w:proofErr w:type="spellStart"/>
-            <w:proofErr w:type="gramEnd"/>
-            <w:r>
-              <w:t/>
-            </w:r>
-            <w:proofErr w:type="spellEnd"/>
-            <w:r>
-              <w:t/>
-            </w:r>
-          </w:p>
-        </w:tc>
-        <w:tc>
-          <w:tcPr>
-            <w:tcW w:w="4675" w:type="dxa"/>
-          </w:tcPr>
-          <w:p>
-            <w:r>
-              <w:t xml:space="preserve">09/30/2020</w:t>
-            </w:r>
-            <w:r>
-              <w:t/>
-            </w:r>
-            <w:r>
-              <w:t/>
-            </w:r>
-            <w:proofErr w:type="spellStart"/>
-            <w:r>
-              <w:t/>
-            </w:r>
-            <w:proofErr w:type="spellEnd"/>
-            <w:r>
-              <w:t/>
-            </w:r>
-          </w:p>
-        </w:tc>
-      </w:tr>
     </w:tbl>
     <w:p/>
     <w:p/>
@@ -283,62 +175,6 @@
       </w:r>
       <w:bookmarkStart w:id="0" w:name="_GoBack"/>
       <w:bookmarkEnd w:id="0"/>
-    </w:p>
-    <w:p>
-      <w:r>
-        <w:t/>
-      </w:r>
-      <w:r>
-        <w:t/>
-      </w:r>
-      <w:r>
-        <w:t/>
-      </w:r>
-    </w:p>
-    <w:p>
-      <w:pPr>
-        <w:pStyle w:val="Heading1_4"/>
-      </w:pPr>
-      <w:r>
-        <w:t xml:space="preserve">Fluid Reasoning</w:t>
-      </w:r>
-    </w:p>
-    <w:p/>
-    <w:p>
-      <w:pPr>
-        <w:ind w:firstLine="720"/>
-      </w:pPr>
-      <w:r>
-        <w:t xml:space="preserve">For the fluid reasoning test, Ava's score is 10 which is low.</w:t>
-      </w:r>
-    </w:p>
-    <w:p>
-      <w:r>
-        <w:t/>
-      </w:r>
-      <w:r>
-        <w:t/>
-      </w:r>
-      <w:r>
-        <w:t/>
-      </w:r>
-    </w:p>
-    <w:p>
-      <w:pPr>
-        <w:pStyle w:val="Heading1_4"/>
-      </w:pPr>
-      <w:r>
-        <w:t xml:space="preserve">Reading Comprehension</w:t>
-      </w:r>
-    </w:p>
-    <w:p/>
-    <w:p>
-      <w:pPr>
-        <w:ind w:firstLine="720"/>
-      </w:pPr>
-      <w:r>
-        <w:t xml:space="preserve">For the reading comprehension test, Ava's is a slow reader (score of 5), with a below average vocab (score of 15).</w:t>
-      </w:r>
     </w:p>
     <w:p>
       <w:r>

</xml_diff>